<commit_message>
Job desc kurang DG, ACC, All Officer
</commit_message>
<xml_diff>
--- a/Job Desc/Jobdecsc - Kasir.docx
+++ b/Job Desc/Jobdecsc - Kasir.docx
@@ -4,6 +4,7 @@
   <w:body>
     <w:p>
       <w:pPr>
+        <w:ind w:firstLine="360"/>
         <w:rPr>
           <w:rFonts w:ascii="Times New Roman" w:hAnsi="Times New Roman" w:cs="Times New Roman"/>
           <w:sz w:val="28"/>
@@ -101,8 +102,10 @@
         <w:rPr>
           <w:rFonts w:ascii="Times New Roman" w:hAnsi="Times New Roman" w:cs="Times New Roman"/>
         </w:rPr>
-        <w:t>Menjaga Kebersihan dan Kerapihan Meja Kasir</w:t>
-      </w:r>
+        <w:t>Menyiapkan Keperluan Kasir</w:t>
+      </w:r>
+      <w:bookmarkStart w:id="0" w:name="_GoBack"/>
+      <w:bookmarkEnd w:id="0"/>
     </w:p>
     <w:p>
       <w:pPr>
@@ -120,7 +123,7 @@
         <w:rPr>
           <w:rFonts w:ascii="Times New Roman" w:hAnsi="Times New Roman" w:cs="Times New Roman"/>
         </w:rPr>
-        <w:t>Membuat Nota penjualan dengan Spektra</w:t>
+        <w:t>Menjaga Kebersihan dan Kerapihan Meja Kasir</w:t>
       </w:r>
     </w:p>
     <w:p>
@@ -139,7 +142,7 @@
         <w:rPr>
           <w:rFonts w:ascii="Times New Roman" w:hAnsi="Times New Roman" w:cs="Times New Roman"/>
         </w:rPr>
-        <w:t>Membuat Nota Cetak</w:t>
+        <w:t>Membuat Nota penjualan dengan Spektra</w:t>
       </w:r>
     </w:p>
     <w:p>
@@ -158,7 +161,7 @@
         <w:rPr>
           <w:rFonts w:ascii="Times New Roman" w:hAnsi="Times New Roman" w:cs="Times New Roman"/>
         </w:rPr>
-        <w:t>Membuat Nota Return</w:t>
+        <w:t>Menerima Pembayaran</w:t>
       </w:r>
     </w:p>
     <w:p>
@@ -177,7 +180,7 @@
         <w:rPr>
           <w:rFonts w:ascii="Times New Roman" w:hAnsi="Times New Roman" w:cs="Times New Roman"/>
         </w:rPr>
-        <w:t>Menerima Pembayaran</w:t>
+        <w:t>Setoran Kepada Owner / Accounting</w:t>
       </w:r>
     </w:p>
     <w:p>
@@ -190,43 +193,44 @@
         <w:ind w:left="1418" w:hanging="425"/>
         <w:rPr>
           <w:rFonts w:ascii="Times New Roman" w:hAnsi="Times New Roman" w:cs="Times New Roman"/>
-        </w:rPr>
-      </w:pPr>
-      <w:r>
-        <w:rPr>
-          <w:rFonts w:ascii="Times New Roman" w:hAnsi="Times New Roman" w:cs="Times New Roman"/>
-        </w:rPr>
-        <w:t>Setoran Kepada Owner / Accounting</w:t>
-      </w:r>
-    </w:p>
-    <w:p>
-      <w:pPr>
-        <w:pStyle w:val="ListParagraph"/>
-        <w:numPr>
-          <w:ilvl w:val="0"/>
-          <w:numId w:val="1"/>
-        </w:numPr>
-        <w:ind w:left="1418" w:hanging="425"/>
-        <w:rPr>
-          <w:rFonts w:ascii="Times New Roman" w:hAnsi="Times New Roman" w:cs="Times New Roman"/>
-        </w:rPr>
-      </w:pPr>
-      <w:r>
-        <w:rPr>
-          <w:rFonts w:ascii="Times New Roman" w:hAnsi="Times New Roman" w:cs="Times New Roman"/>
-        </w:rPr>
-        <w:t xml:space="preserve">Menerima perintah langsung dari </w:t>
-      </w:r>
-      <w:bookmarkStart w:id="0" w:name="_GoBack"/>
+          <w:highlight w:val="lightGray"/>
+        </w:rPr>
+      </w:pPr>
+      <w:r>
+        <w:rPr>
+          <w:rFonts w:ascii="Times New Roman" w:hAnsi="Times New Roman" w:cs="Times New Roman"/>
+          <w:highlight w:val="lightGray"/>
+        </w:rPr>
+        <w:t>Menerima perintah langsung dari</w:t>
+      </w:r>
+      <w:r>
+        <w:rPr>
+          <w:rFonts w:ascii="Times New Roman" w:hAnsi="Times New Roman" w:cs="Times New Roman"/>
+          <w:color w:val="000000" w:themeColor="text1"/>
+          <w:highlight w:val="lightGray"/>
+        </w:rPr>
+        <w:t xml:space="preserve"> </w:t>
+      </w:r>
       <w:r>
         <w:rPr>
           <w:rFonts w:ascii="Times New Roman" w:hAnsi="Times New Roman" w:cs="Times New Roman"/>
           <w:b/>
           <w:i/>
-        </w:rPr>
-        <w:t>FOF</w:t>
-      </w:r>
-      <w:bookmarkEnd w:id="0"/>
+          <w:color w:val="000000" w:themeColor="text1"/>
+          <w:highlight w:val="lightGray"/>
+        </w:rPr>
+        <w:t>FO</w:t>
+      </w:r>
+      <w:r>
+        <w:rPr>
+          <w:rFonts w:ascii="Times New Roman" w:hAnsi="Times New Roman" w:cs="Times New Roman"/>
+          <w:b/>
+          <w:i/>
+          <w:color w:val="000000" w:themeColor="text1"/>
+          <w:highlight w:val="lightGray"/>
+        </w:rPr>
+        <w:t>O</w:t>
+      </w:r>
     </w:p>
     <w:p>
       <w:pPr>
@@ -450,7 +454,26 @@
           <w:rFonts w:ascii="Times New Roman" w:hAnsi="Times New Roman" w:cs="Times New Roman"/>
         </w:rPr>
         <w:tab/>
-        <w:t xml:space="preserve">: SMK Sederajat </w:t>
+        <w:t xml:space="preserve">: </w:t>
+      </w:r>
+      <w:r>
+        <w:rPr>
+          <w:rFonts w:ascii="Times New Roman" w:hAnsi="Times New Roman" w:cs="Times New Roman"/>
+          <w:color w:val="FF0000"/>
+        </w:rPr>
+        <w:t>SMA</w:t>
+      </w:r>
+      <w:r>
+        <w:rPr>
+          <w:rFonts w:ascii="Times New Roman" w:hAnsi="Times New Roman" w:cs="Times New Roman"/>
+        </w:rPr>
+        <w:t>/</w:t>
+      </w:r>
+      <w:r>
+        <w:rPr>
+          <w:rFonts w:ascii="Times New Roman" w:hAnsi="Times New Roman" w:cs="Times New Roman"/>
+        </w:rPr>
+        <w:t xml:space="preserve">SMK Sederajat </w:t>
       </w:r>
     </w:p>
     <w:p>

</xml_diff>